<commit_message>
Revisão e reorganizando pastas
</commit_message>
<xml_diff>
--- a/Lab_1/Pre-Relatorio_1.docx
+++ b/Lab_1/Pre-Relatorio_1.docx
@@ -139,7 +139,7 @@
         <w:pStyle w:val="Date"/>
       </w:pPr>
       <w:r>
-        <w:t xml:space="preserve">18</w:t>
+        <w:t xml:space="preserve">20</w:t>
       </w:r>
       <w:r>
         <w:t xml:space="preserve"> </w:t>
@@ -1440,7 +1440,7 @@
               <a:graphicData uri="http://schemas.openxmlformats.org/drawingml/2006/picture">
                 <pic:pic>
                   <pic:nvPicPr>
-                    <pic:cNvPr descr="./Imagens/2CC1-circuito_aberto-circuito.jpg" id="25" name="Picture"/>
+                    <pic:cNvPr descr="./Simulacoes/2CC1-circuito_aberto-circuito.jpg" id="25" name="Picture"/>
                     <pic:cNvPicPr>
                       <a:picLocks noChangeArrowheads="1" noChangeAspect="1"/>
                     </pic:cNvPicPr>
@@ -1495,7 +1495,7 @@
               <a:graphicData uri="http://schemas.openxmlformats.org/drawingml/2006/picture">
                 <pic:pic>
                   <pic:nvPicPr>
-                    <pic:cNvPr descr="./Imagens/2CC1-circuito_aberto.jpg" id="28" name="Picture"/>
+                    <pic:cNvPr descr="./Simulacoes/2CC1-circuito_aberto.jpg" id="28" name="Picture"/>
                     <pic:cNvPicPr>
                       <a:picLocks noChangeArrowheads="1" noChangeAspect="1"/>
                     </pic:cNvPicPr>
@@ -1597,7 +1597,7 @@
               <a:graphicData uri="http://schemas.openxmlformats.org/drawingml/2006/picture">
                 <pic:pic>
                   <pic:nvPicPr>
-                    <pic:cNvPr descr="./Imagens/2CC2-curto-circuito.jpg" id="32" name="Picture"/>
+                    <pic:cNvPr descr="./Simulacoes/2CC2-curto-circuito.jpg" id="32" name="Picture"/>
                     <pic:cNvPicPr>
                       <a:picLocks noChangeArrowheads="1" noChangeAspect="1"/>
                     </pic:cNvPicPr>
@@ -1652,7 +1652,7 @@
               <a:graphicData uri="http://schemas.openxmlformats.org/drawingml/2006/picture">
                 <pic:pic>
                   <pic:nvPicPr>
-                    <pic:cNvPr descr="./Imagens/2CC2-curto.jpg" id="35" name="Picture"/>
+                    <pic:cNvPr descr="./Simulacoes/2CC2-curto.jpg" id="35" name="Picture"/>
                     <pic:cNvPicPr>
                       <a:picLocks noChangeArrowheads="1" noChangeAspect="1"/>
                     </pic:cNvPicPr>
@@ -1754,7 +1754,7 @@
               <a:graphicData uri="http://schemas.openxmlformats.org/drawingml/2006/picture">
                 <pic:pic>
                   <pic:nvPicPr>
-                    <pic:cNvPr descr="./Imagens/2CC3-Resitores_E12-circuito.jpg" id="39" name="Picture"/>
+                    <pic:cNvPr descr="./Simulacoes/2CC3-Resitores_E12-circuito.jpg" id="39" name="Picture"/>
                     <pic:cNvPicPr>
                       <a:picLocks noChangeArrowheads="1" noChangeAspect="1"/>
                     </pic:cNvPicPr>
@@ -1809,7 +1809,7 @@
               <a:graphicData uri="http://schemas.openxmlformats.org/drawingml/2006/picture">
                 <pic:pic>
                   <pic:nvPicPr>
-                    <pic:cNvPr descr="./Imagens/2CC3-Resitores_E12.jpg" id="42" name="Picture"/>
+                    <pic:cNvPr descr="./Simulacoes/2CC3-Resitores_E12.jpg" id="42" name="Picture"/>
                     <pic:cNvPicPr>
                       <a:picLocks noChangeArrowheads="1" noChangeAspect="1"/>
                     </pic:cNvPicPr>
@@ -1911,7 +1911,7 @@
               <a:graphicData uri="http://schemas.openxmlformats.org/drawingml/2006/picture">
                 <pic:pic>
                   <pic:nvPicPr>
-                    <pic:cNvPr descr="./Imagens/2CC4-diodo_silicio_circuito.jpg" id="46" name="Picture"/>
+                    <pic:cNvPr descr="./Simulacoes/2CC4-diodo_silicio_circuito.jpg" id="46" name="Picture"/>
                     <pic:cNvPicPr>
                       <a:picLocks noChangeArrowheads="1" noChangeAspect="1"/>
                     </pic:cNvPicPr>
@@ -1966,7 +1966,7 @@
               <a:graphicData uri="http://schemas.openxmlformats.org/drawingml/2006/picture">
                 <pic:pic>
                   <pic:nvPicPr>
-                    <pic:cNvPr descr="./Imagens/2CC4-diodo_silicio.jpg" id="49" name="Picture"/>
+                    <pic:cNvPr descr="./Simulacoes/2CC4-diodo_silicio.jpg" id="49" name="Picture"/>
                     <pic:cNvPicPr>
                       <a:picLocks noChangeArrowheads="1" noChangeAspect="1"/>
                     </pic:cNvPicPr>
@@ -2068,7 +2068,7 @@
               <a:graphicData uri="http://schemas.openxmlformats.org/drawingml/2006/picture">
                 <pic:pic>
                   <pic:nvPicPr>
-                    <pic:cNvPr descr="./Imagens/2CC5-diodo_zener_sentido_direto_circuito.jpg" id="53" name="Picture"/>
+                    <pic:cNvPr descr="./Simulacoes/2CC5-diodo_zener_sentido_direto_circuito.jpg" id="53" name="Picture"/>
                     <pic:cNvPicPr>
                       <a:picLocks noChangeArrowheads="1" noChangeAspect="1"/>
                     </pic:cNvPicPr>
@@ -2123,7 +2123,7 @@
               <a:graphicData uri="http://schemas.openxmlformats.org/drawingml/2006/picture">
                 <pic:pic>
                   <pic:nvPicPr>
-                    <pic:cNvPr descr="./Imagens/2CC5-diodo_zener_sentido_direto.jpg" id="56" name="Picture"/>
+                    <pic:cNvPr descr="./Simulacoes/2CC5-diodo_zener_sentido_direto.jpg" id="56" name="Picture"/>
                     <pic:cNvPicPr>
                       <a:picLocks noChangeArrowheads="1" noChangeAspect="1"/>
                     </pic:cNvPicPr>
@@ -2225,7 +2225,7 @@
               <a:graphicData uri="http://schemas.openxmlformats.org/drawingml/2006/picture">
                 <pic:pic>
                   <pic:nvPicPr>
-                    <pic:cNvPr descr="./Imagens/2CC6-diodo_zener_sentido_direto_e_resistor-circuito.jpg" id="60" name="Picture"/>
+                    <pic:cNvPr descr="./Simulacoes/2CC6-diodo_zener_sentido_direto_e_resistor-circuito.jpg" id="60" name="Picture"/>
                     <pic:cNvPicPr>
                       <a:picLocks noChangeArrowheads="1" noChangeAspect="1"/>
                     </pic:cNvPicPr>
@@ -2280,7 +2280,7 @@
               <a:graphicData uri="http://schemas.openxmlformats.org/drawingml/2006/picture">
                 <pic:pic>
                   <pic:nvPicPr>
-                    <pic:cNvPr descr="./Imagens/2CC6-diodo_zener_sentido_direto_e_resistor.jpg" id="63" name="Picture"/>
+                    <pic:cNvPr descr="./Simulacoes/2CC6-diodo_zener_sentido_direto_e_resistor.jpg" id="63" name="Picture"/>
                     <pic:cNvPicPr>
                       <a:picLocks noChangeArrowheads="1" noChangeAspect="1"/>
                     </pic:cNvPicPr>
@@ -2382,7 +2382,7 @@
               <a:graphicData uri="http://schemas.openxmlformats.org/drawingml/2006/picture">
                 <pic:pic>
                   <pic:nvPicPr>
-                    <pic:cNvPr descr="./Imagens/2CC7-diodo_zener_sentido_reverso_e_resistor-cirtuito.jpg" id="67" name="Picture"/>
+                    <pic:cNvPr descr="./Simulacoes/2CC7-diodo_zener_sentido_reverso_e_resistor-cirtuito.jpg" id="67" name="Picture"/>
                     <pic:cNvPicPr>
                       <a:picLocks noChangeArrowheads="1" noChangeAspect="1"/>
                     </pic:cNvPicPr>
@@ -2437,7 +2437,7 @@
               <a:graphicData uri="http://schemas.openxmlformats.org/drawingml/2006/picture">
                 <pic:pic>
                   <pic:nvPicPr>
-                    <pic:cNvPr descr="./Imagens/2CC7-diodo_zener_sentido_reverso_e_resistor.jpg" id="70" name="Picture"/>
+                    <pic:cNvPr descr="./Simulacoes/2CC7-diodo_zener_sentido_reverso_e_resistor.jpg" id="70" name="Picture"/>
                     <pic:cNvPicPr>
                       <a:picLocks noChangeArrowheads="1" noChangeAspect="1"/>
                     </pic:cNvPicPr>
@@ -2539,7 +2539,7 @@
               <a:graphicData uri="http://schemas.openxmlformats.org/drawingml/2006/picture">
                 <pic:pic>
                   <pic:nvPicPr>
-                    <pic:cNvPr descr="./Imagens/2CC8-diodo_e_zener_sentido_direto-circuito.jpg" id="74" name="Picture"/>
+                    <pic:cNvPr descr="./Simulacoes/2CC8-diodo_e_zener_sentido_direto-circuito.jpg" id="74" name="Picture"/>
                     <pic:cNvPicPr>
                       <a:picLocks noChangeArrowheads="1" noChangeAspect="1"/>
                     </pic:cNvPicPr>
@@ -2594,7 +2594,7 @@
               <a:graphicData uri="http://schemas.openxmlformats.org/drawingml/2006/picture">
                 <pic:pic>
                   <pic:nvPicPr>
-                    <pic:cNvPr descr="./Imagens/2CC8-diodo_e_zener_sentido_direto.jpg" id="77" name="Picture"/>
+                    <pic:cNvPr descr="./Simulacoes/2CC8-diodo_e_zener_sentido_direto.jpg" id="77" name="Picture"/>
                     <pic:cNvPicPr>
                       <a:picLocks noChangeArrowheads="1" noChangeAspect="1"/>
                     </pic:cNvPicPr>
@@ -2696,7 +2696,7 @@
               <a:graphicData uri="http://schemas.openxmlformats.org/drawingml/2006/picture">
                 <pic:pic>
                   <pic:nvPicPr>
-                    <pic:cNvPr descr="./Imagens/2CC9-diodo_sentido_direto_e_zener_sentido_reverso-circuito.jpg" id="81" name="Picture"/>
+                    <pic:cNvPr descr="./Simulacoes/2CC9-diodo_sentido_direto_e_zener_sentido_reverso-circuito.jpg" id="81" name="Picture"/>
                     <pic:cNvPicPr>
                       <a:picLocks noChangeArrowheads="1" noChangeAspect="1"/>
                     </pic:cNvPicPr>
@@ -2751,7 +2751,7 @@
               <a:graphicData uri="http://schemas.openxmlformats.org/drawingml/2006/picture">
                 <pic:pic>
                   <pic:nvPicPr>
-                    <pic:cNvPr descr="./Imagens/2CC9-diodo_sentido_direto_e_zener_sentido_reverso.jpg" id="84" name="Picture"/>
+                    <pic:cNvPr descr="./Simulacoes/2CC9-diodo_sentido_direto_e_zener_sentido_reverso.jpg" id="84" name="Picture"/>
                     <pic:cNvPicPr>
                       <a:picLocks noChangeArrowheads="1" noChangeAspect="1"/>
                     </pic:cNvPicPr>
@@ -2853,7 +2853,7 @@
               <a:graphicData uri="http://schemas.openxmlformats.org/drawingml/2006/picture">
                 <pic:pic>
                   <pic:nvPicPr>
-                    <pic:cNvPr descr="./Imagens/2CC10-diodo_sentido_direto_e_zener_sentido_direto-circuito.jpg" id="88" name="Picture"/>
+                    <pic:cNvPr descr="./Simulacoes/2CC10-diodo_sentido_direto_e_zener_sentido_direto-circuito.jpg" id="88" name="Picture"/>
                     <pic:cNvPicPr>
                       <a:picLocks noChangeArrowheads="1" noChangeAspect="1"/>
                     </pic:cNvPicPr>
@@ -2908,7 +2908,7 @@
               <a:graphicData uri="http://schemas.openxmlformats.org/drawingml/2006/picture">
                 <pic:pic>
                   <pic:nvPicPr>
-                    <pic:cNvPr descr="./Imagens/2CC10-diodo_sentido_direto_e_zener_sentido_direto.jpg" id="91" name="Picture"/>
+                    <pic:cNvPr descr="./Simulacoes/2CC10-diodo_sentido_direto_e_zener_sentido_direto.jpg" id="91" name="Picture"/>
                     <pic:cNvPicPr>
                       <a:picLocks noChangeArrowheads="1" noChangeAspect="1"/>
                     </pic:cNvPicPr>
@@ -3010,7 +3010,7 @@
               <a:graphicData uri="http://schemas.openxmlformats.org/drawingml/2006/picture">
                 <pic:pic>
                   <pic:nvPicPr>
-                    <pic:cNvPr descr="./Imagens/2CC11-diodo_sentido_direto_e_zener_sentido_reverso-circuito.jpg" id="95" name="Picture"/>
+                    <pic:cNvPr descr="./Simulacoes/2CC11-diodo_sentido_direto_e_zener_sentido_reverso-circuito.jpg" id="95" name="Picture"/>
                     <pic:cNvPicPr>
                       <a:picLocks noChangeArrowheads="1" noChangeAspect="1"/>
                     </pic:cNvPicPr>
@@ -3065,7 +3065,7 @@
               <a:graphicData uri="http://schemas.openxmlformats.org/drawingml/2006/picture">
                 <pic:pic>
                   <pic:nvPicPr>
-                    <pic:cNvPr descr="./Imagens/2CC11-diodo_sentido_direto_e_zener_sentido_reverso.jpg" id="98" name="Picture"/>
+                    <pic:cNvPr descr="./Simulacoes/2CC11-diodo_sentido_direto_e_zener_sentido_reverso.jpg" id="98" name="Picture"/>
                     <pic:cNvPicPr>
                       <a:picLocks noChangeArrowheads="1" noChangeAspect="1"/>
                     </pic:cNvPicPr>

</xml_diff>